<commit_message>
edited github guide; set up student_work folder
</commit_message>
<xml_diff>
--- a/ADMIN/Accessing Course Content using GitHub.docx
+++ b/ADMIN/Accessing Course Content using GitHub.docx
@@ -123,14 +123,16 @@
           <w:szCs w:val="20"/>
         </w:rPr>
       </w:pPr>
+      <w:proofErr w:type="spellStart"/>
       <w:r>
         <w:rPr>
           <w:rFonts w:ascii="Courier New" w:eastAsia="Times New Roman" w:hAnsi="Courier New" w:cs="Courier New"/>
           <w:sz w:val="20"/>
           <w:szCs w:val="20"/>
         </w:rPr>
-        <w:t>idm_course</w:t>
-      </w:r>
+        <w:t>dst_course</w:t>
+      </w:r>
+      <w:proofErr w:type="spellEnd"/>
       <w:r>
         <w:rPr>
           <w:rFonts w:ascii="Courier New" w:eastAsia="Times New Roman" w:hAnsi="Courier New" w:cs="Courier New"/>
@@ -627,31 +629,7 @@
           <w:sz w:val="20"/>
           <w:szCs w:val="20"/>
         </w:rPr>
-        <w:t xml:space="preserve">── </w:t>
-      </w:r>
-      <w:r>
-        <w:rPr>
-          <w:rFonts w:ascii="Courier New" w:eastAsia="Times New Roman" w:hAnsi="Courier New" w:cs="Courier New"/>
-          <w:sz w:val="20"/>
-          <w:szCs w:val="20"/>
-        </w:rPr>
-        <w:t>EXAM</w:t>
-      </w:r>
-      <w:r>
-        <w:rPr>
-          <w:rFonts w:ascii="Courier New" w:eastAsia="Times New Roman" w:hAnsi="Courier New" w:cs="Courier New"/>
-          <w:sz w:val="20"/>
-          <w:szCs w:val="20"/>
-        </w:rPr>
-        <w:t>S</w:t>
-      </w:r>
-      <w:r>
-        <w:rPr>
-          <w:rFonts w:ascii="Courier New" w:eastAsia="Times New Roman" w:hAnsi="Courier New" w:cs="Courier New"/>
-          <w:sz w:val="20"/>
-          <w:szCs w:val="20"/>
-        </w:rPr>
-        <w:t>/</w:t>
+        <w:t>── QUIZZES/</w:t>
       </w:r>
     </w:p>
     <w:p>
@@ -696,7 +674,7 @@
           <w:sz w:val="20"/>
           <w:szCs w:val="20"/>
         </w:rPr>
-        <w:t>── QUIZZES/</w:t>
+        <w:t>── REFERENCES/</w:t>
       </w:r>
     </w:p>
     <w:p>
@@ -729,51 +707,6 @@
       </w:pPr>
       <w:r>
         <w:rPr>
-          <w:rFonts w:ascii="Courier New" w:eastAsia="MS Gothic" w:hAnsi="Courier New" w:cs="Courier New"/>
-          <w:sz w:val="20"/>
-          <w:szCs w:val="20"/>
-        </w:rPr>
-        <w:t>├</w:t>
-      </w:r>
-      <w:r>
-        <w:rPr>
-          <w:rFonts w:ascii="Courier New" w:eastAsia="Times New Roman" w:hAnsi="Courier New" w:cs="Courier New"/>
-          <w:sz w:val="20"/>
-          <w:szCs w:val="20"/>
-        </w:rPr>
-        <w:t>── REFERENCES/</w:t>
-      </w:r>
-    </w:p>
-    <w:p>
-      <w:pPr>
-        <w:tabs>
-          <w:tab w:val="left" w:pos="916"/>
-          <w:tab w:val="left" w:pos="1832"/>
-          <w:tab w:val="left" w:pos="2748"/>
-          <w:tab w:val="left" w:pos="3664"/>
-          <w:tab w:val="left" w:pos="4580"/>
-          <w:tab w:val="left" w:pos="5496"/>
-          <w:tab w:val="left" w:pos="6412"/>
-          <w:tab w:val="left" w:pos="7328"/>
-          <w:tab w:val="left" w:pos="8244"/>
-          <w:tab w:val="left" w:pos="9160"/>
-          <w:tab w:val="left" w:pos="10076"/>
-          <w:tab w:val="left" w:pos="10992"/>
-          <w:tab w:val="left" w:pos="11908"/>
-          <w:tab w:val="left" w:pos="12824"/>
-          <w:tab w:val="left" w:pos="13740"/>
-          <w:tab w:val="left" w:pos="14656"/>
-        </w:tabs>
-        <w:spacing w:after="0" w:line="240" w:lineRule="auto"/>
-        <w:ind w:left="1832"/>
-        <w:rPr>
-          <w:rFonts w:ascii="Courier New" w:eastAsia="Times New Roman" w:hAnsi="Courier New" w:cs="Courier New"/>
-          <w:sz w:val="20"/>
-          <w:szCs w:val="20"/>
-        </w:rPr>
-      </w:pPr>
-      <w:r>
-        <w:rPr>
           <w:rFonts w:ascii="Courier New" w:eastAsia="Times New Roman" w:hAnsi="Courier New" w:cs="Courier New"/>
           <w:sz w:val="20"/>
           <w:szCs w:val="20"/>
@@ -1399,7 +1332,6 @@
           <w:b/>
           <w:bCs/>
         </w:rPr>
-        <w:lastRenderedPageBreak/>
         <w:t>GitHub Desktop</w:t>
       </w:r>
       <w:r>
@@ -1415,6 +1347,7 @@
         </w:numPr>
       </w:pPr>
       <w:r>
+        <w:lastRenderedPageBreak/>
         <w:t>use this if you want a friendlier, windows-based approach</w:t>
       </w:r>
     </w:p>
@@ -1525,19 +1458,7 @@
           <w:rPr>
             <w:rStyle w:val="Hyperlink"/>
           </w:rPr>
-          <w:t>https://git-scm.com/downl</w:t>
-        </w:r>
-        <w:r>
-          <w:rPr>
-            <w:rStyle w:val="Hyperlink"/>
-          </w:rPr>
-          <w:t>o</w:t>
-        </w:r>
-        <w:r>
-          <w:rPr>
-            <w:rStyle w:val="Hyperlink"/>
-          </w:rPr>
-          <w:t>ad/win</w:t>
+          <w:t>https://git-scm.com/download/win</w:t>
         </w:r>
       </w:hyperlink>
     </w:p>
@@ -1552,7 +1473,7 @@
       </w:pPr>
       <w:r>
         <w:pict w14:anchorId="07EDBA3D">
-          <v:rect id="_x0000_i1034" style="width:0;height:1.5pt" o:hralign="center" o:hrstd="t" o:hr="t" fillcolor="#a0a0a0" stroked="f"/>
+          <v:rect id="_x0000_i1025" style="width:0;height:1.5pt" o:hralign="center" o:hrstd="t" o:hr="t" fillcolor="#a0a0a0" stroked="f"/>
         </w:pict>
       </w:r>
     </w:p>
@@ -1710,7 +1631,7 @@
           <w:noProof/>
         </w:rPr>
         <w:drawing>
-          <wp:anchor distT="0" distB="0" distL="114300" distR="114300" simplePos="0" relativeHeight="251658240" behindDoc="0" locked="0" layoutInCell="1" allowOverlap="1" wp14:anchorId="6839AEA0" wp14:editId="2F7E7B6D">
+          <wp:anchor distT="0" distB="0" distL="114300" distR="114300" simplePos="0" relativeHeight="251658240" behindDoc="0" locked="0" layoutInCell="1" allowOverlap="1" wp14:anchorId="6839AEA0" wp14:editId="30BAF72B">
             <wp:simplePos x="0" y="0"/>
             <wp:positionH relativeFrom="column">
               <wp:posOffset>2647950</wp:posOffset>
@@ -2047,7 +1968,29 @@
           <w:sz w:val="24"/>
           <w:szCs w:val="24"/>
         </w:rPr>
-        <w:t>: Clone the idm_course repo</w:t>
+        <w:t xml:space="preserve">: Clone the </w:t>
+      </w:r>
+      <w:proofErr w:type="spellStart"/>
+      <w:r>
+        <w:rPr>
+          <w:rFonts w:eastAsia="Times New Roman" w:cs="Times New Roman"/>
+          <w:b/>
+          <w:bCs/>
+          <w:sz w:val="24"/>
+          <w:szCs w:val="24"/>
+        </w:rPr>
+        <w:t>dst_course</w:t>
+      </w:r>
+      <w:proofErr w:type="spellEnd"/>
+      <w:r>
+        <w:rPr>
+          <w:rFonts w:eastAsia="Times New Roman" w:cs="Times New Roman"/>
+          <w:b/>
+          <w:bCs/>
+          <w:sz w:val="24"/>
+          <w:szCs w:val="24"/>
+        </w:rPr>
+        <w:t xml:space="preserve"> repo</w:t>
       </w:r>
     </w:p>
     <w:p>
@@ -2162,7 +2105,6 @@
         <w:ind w:left="360"/>
       </w:pPr>
       <w:r>
-        <w:lastRenderedPageBreak/>
         <w:t>Click the down arrow next to “Current repository” (top left)</w:t>
       </w:r>
     </w:p>
@@ -2180,6 +2122,7 @@
         <w:ind w:left="360"/>
       </w:pPr>
       <w:r>
+        <w:lastRenderedPageBreak/>
         <w:t>Click “Add”, then “Clone repository”</w:t>
       </w:r>
     </w:p>
@@ -2209,7 +2152,15 @@
             <w:rFonts w:ascii="Courier New" w:hAnsi="Courier New" w:cs="Courier New"/>
             <w:highlight w:val="yellow"/>
           </w:rPr>
-          <w:t>https://github.com/prof-frommer/idm_course</w:t>
+          <w:t>https://github.com/prof-frommer/</w:t>
+        </w:r>
+        <w:r>
+          <w:rPr>
+            <w:rStyle w:val="Hyperlink"/>
+            <w:rFonts w:ascii="Courier New" w:hAnsi="Courier New" w:cs="Courier New"/>
+            <w:highlight w:val="yellow"/>
+          </w:rPr>
+          <w:t>dst_course</w:t>
         </w:r>
       </w:hyperlink>
     </w:p>
@@ -2591,7 +2542,14 @@
           <w:rFonts w:ascii="Courier New" w:eastAsia="Times New Roman" w:hAnsi="Courier New" w:cs="Courier New"/>
           <w:highlight w:val="yellow"/>
         </w:rPr>
-        <w:t>com/prof-frommer/idm_course</w:t>
+        <w:t>com/prof-frommer/</w:t>
+      </w:r>
+      <w:r>
+        <w:rPr>
+          <w:rFonts w:ascii="Courier New" w:eastAsia="Times New Roman" w:hAnsi="Courier New" w:cs="Courier New"/>
+          <w:highlight w:val="yellow"/>
+        </w:rPr>
+        <w:t>dst_course</w:t>
       </w:r>
       <w:r>
         <w:rPr>
@@ -2660,12 +2618,14 @@
           <w:rFonts w:ascii="Courier New" w:eastAsia="Times New Roman" w:hAnsi="Courier New" w:cs="Courier New"/>
         </w:rPr>
       </w:pPr>
+      <w:proofErr w:type="spellStart"/>
       <w:r>
         <w:rPr>
           <w:rFonts w:ascii="Courier New" w:eastAsia="Times New Roman" w:hAnsi="Courier New" w:cs="Courier New"/>
         </w:rPr>
-        <w:t>idm_course</w:t>
-      </w:r>
+        <w:t>dst_course</w:t>
+      </w:r>
+      <w:proofErr w:type="spellEnd"/>
       <w:r>
         <w:rPr>
           <w:rFonts w:ascii="Courier New" w:eastAsia="Times New Roman" w:hAnsi="Courier New" w:cs="Courier New"/>
@@ -2849,12 +2809,14 @@
           <w:rFonts w:ascii="Courier New" w:eastAsia="Times New Roman" w:hAnsi="Courier New" w:cs="Courier New"/>
         </w:rPr>
       </w:pPr>
+      <w:proofErr w:type="spellStart"/>
       <w:r>
         <w:rPr>
           <w:rFonts w:ascii="Courier New" w:eastAsia="Times New Roman" w:hAnsi="Courier New" w:cs="Courier New"/>
         </w:rPr>
-        <w:t>idm_course</w:t>
-      </w:r>
+        <w:t>dst_course</w:t>
+      </w:r>
+      <w:proofErr w:type="spellEnd"/>
       <w:r>
         <w:rPr>
           <w:rFonts w:ascii="Courier New" w:eastAsia="Times New Roman" w:hAnsi="Courier New" w:cs="Courier New"/>
@@ -2994,7 +2956,7 @@
         <w:rPr>
           <w:rFonts w:ascii="Courier New" w:eastAsia="Times New Roman" w:hAnsi="Courier New" w:cs="Courier New"/>
         </w:rPr>
-        <w:t>idm_course</w:t>
+        <w:t>dst_course</w:t>
       </w:r>
       <w:proofErr w:type="spellEnd"/>
       <w:r>
@@ -3342,7 +3304,6 @@
         <w:rPr>
           <w:rFonts w:eastAsia="Times New Roman" w:cs="Times New Roman"/>
         </w:rPr>
-        <w:lastRenderedPageBreak/>
         <w:t xml:space="preserve">Making sure the </w:t>
       </w:r>
       <w:r>
@@ -3432,6 +3393,8 @@
         <w:spacing w:after="0" w:line="240" w:lineRule="auto"/>
         <w:rPr>
           <w:rFonts w:eastAsia="Times New Roman" w:cs="Times New Roman"/>
+          <w:sz w:val="24"/>
+          <w:szCs w:val="24"/>
         </w:rPr>
       </w:pPr>
       <w:r>
@@ -3480,9 +3443,113 @@
           <w:szCs w:val="24"/>
         </w:rPr>
       </w:pPr>
-    </w:p>
-    <w:p>
-      <w:pPr>
+      <w:r>
+        <w:rPr>
+          <w:rFonts w:eastAsia="Times New Roman" w:cs="Times New Roman"/>
+          <w:noProof/>
+          <w:sz w:val="24"/>
+          <w:szCs w:val="24"/>
+        </w:rPr>
+        <w:drawing>
+          <wp:inline distT="0" distB="0" distL="0" distR="0" wp14:anchorId="1A2E85BE" wp14:editId="3EFAA5E4">
+            <wp:extent cx="5941695" cy="1625600"/>
+            <wp:effectExtent l="0" t="0" r="1905" b="0"/>
+            <wp:docPr id="2125811608" name="Picture 1"/>
+            <wp:cNvGraphicFramePr>
+              <a:graphicFrameLocks xmlns:a="http://schemas.openxmlformats.org/drawingml/2006/main" noChangeAspect="1"/>
+            </wp:cNvGraphicFramePr>
+            <a:graphic xmlns:a="http://schemas.openxmlformats.org/drawingml/2006/main">
+              <a:graphicData uri="http://schemas.openxmlformats.org/drawingml/2006/picture">
+                <pic:pic xmlns:pic="http://schemas.openxmlformats.org/drawingml/2006/picture">
+                  <pic:nvPicPr>
+                    <pic:cNvPr id="0" name="Picture 13"/>
+                    <pic:cNvPicPr>
+                      <a:picLocks noChangeAspect="1" noChangeArrowheads="1"/>
+                    </pic:cNvPicPr>
+                  </pic:nvPicPr>
+                  <pic:blipFill rotWithShape="1">
+                    <a:blip r:embed="rId15" cstate="print">
+                      <a:extLst>
+                        <a:ext uri="{28A0092B-C50C-407E-A947-70E740481C1C}">
+                          <a14:useLocalDpi xmlns:a14="http://schemas.microsoft.com/office/drawing/2010/main" val="0"/>
+                        </a:ext>
+                      </a:extLst>
+                    </a:blip>
+                    <a:srcRect b="62655"/>
+                    <a:stretch>
+                      <a:fillRect/>
+                    </a:stretch>
+                  </pic:blipFill>
+                  <pic:spPr bwMode="auto">
+                    <a:xfrm>
+                      <a:off x="0" y="0"/>
+                      <a:ext cx="5941695" cy="1625600"/>
+                    </a:xfrm>
+                    <a:prstGeom prst="rect">
+                      <a:avLst/>
+                    </a:prstGeom>
+                    <a:noFill/>
+                    <a:ln>
+                      <a:noFill/>
+                    </a:ln>
+                    <a:extLst>
+                      <a:ext uri="{53640926-AAD7-44D8-BBD7-CCE9431645EC}">
+                        <a14:shadowObscured xmlns:a14="http://schemas.microsoft.com/office/drawing/2010/main"/>
+                      </a:ext>
+                    </a:extLst>
+                  </pic:spPr>
+                </pic:pic>
+              </a:graphicData>
+            </a:graphic>
+          </wp:inline>
+        </w:drawing>
+      </w:r>
+    </w:p>
+    <w:p>
+      <w:pPr>
+        <w:pStyle w:val="ListParagraph"/>
+        <w:numPr>
+          <w:ilvl w:val="0"/>
+          <w:numId w:val="21"/>
+        </w:numPr>
+        <w:spacing w:before="100" w:beforeAutospacing="1" w:after="0" w:line="240" w:lineRule="auto"/>
+        <w:outlineLvl w:val="2"/>
+        <w:rPr>
+          <w:rFonts w:eastAsia="Times New Roman" w:cs="Times New Roman"/>
+          <w:b/>
+          <w:bCs/>
+          <w:sz w:val="24"/>
+          <w:szCs w:val="24"/>
+        </w:rPr>
+      </w:pPr>
+      <w:r>
+        <w:rPr>
+          <w:rFonts w:eastAsia="Times New Roman" w:cs="Times New Roman"/>
+          <w:b/>
+          <w:bCs/>
+          <w:sz w:val="24"/>
+          <w:szCs w:val="24"/>
+        </w:rPr>
+        <w:t>Pull u</w:t>
+      </w:r>
+      <w:r>
+        <w:rPr>
+          <w:rFonts w:eastAsia="Times New Roman" w:cs="Times New Roman"/>
+          <w:b/>
+          <w:bCs/>
+          <w:sz w:val="24"/>
+          <w:szCs w:val="24"/>
+        </w:rPr>
+        <w:t>sing Git from the Terminal</w:t>
+      </w:r>
+    </w:p>
+    <w:p>
+      <w:pPr>
+        <w:pStyle w:val="ListParagraph"/>
+        <w:numPr>
+          <w:ilvl w:val="0"/>
+          <w:numId w:val="23"/>
+        </w:numPr>
         <w:tabs>
           <w:tab w:val="left" w:pos="916"/>
           <w:tab w:val="left" w:pos="1832"/>
@@ -3501,105 +3568,16 @@
           <w:tab w:val="left" w:pos="13740"/>
           <w:tab w:val="left" w:pos="14656"/>
         </w:tabs>
-        <w:spacing w:after="0" w:line="240" w:lineRule="auto"/>
-        <w:rPr>
-          <w:rFonts w:eastAsia="Times New Roman" w:cs="Times New Roman"/>
-          <w:sz w:val="24"/>
-          <w:szCs w:val="24"/>
-        </w:rPr>
-      </w:pPr>
-      <w:r>
-        <w:rPr>
-          <w:rFonts w:eastAsia="Times New Roman" w:cs="Times New Roman"/>
-          <w:noProof/>
-          <w:sz w:val="24"/>
-          <w:szCs w:val="24"/>
-        </w:rPr>
-        <w:drawing>
-          <wp:inline distT="0" distB="0" distL="0" distR="0" wp14:anchorId="08FC72CE" wp14:editId="089A39F0">
-            <wp:extent cx="5943600" cy="1548765"/>
-            <wp:effectExtent l="0" t="0" r="0" b="0"/>
-            <wp:docPr id="838333659" name="Picture 1"/>
-            <wp:cNvGraphicFramePr>
-              <a:graphicFrameLocks xmlns:a="http://schemas.openxmlformats.org/drawingml/2006/main" noChangeAspect="1"/>
-            </wp:cNvGraphicFramePr>
-            <a:graphic xmlns:a="http://schemas.openxmlformats.org/drawingml/2006/main">
-              <a:graphicData uri="http://schemas.openxmlformats.org/drawingml/2006/picture">
-                <pic:pic xmlns:pic="http://schemas.openxmlformats.org/drawingml/2006/picture">
-                  <pic:nvPicPr>
-                    <pic:cNvPr id="838333659" name=""/>
-                    <pic:cNvPicPr/>
-                  </pic:nvPicPr>
-                  <pic:blipFill>
-                    <a:blip r:embed="rId15">
-                      <a:extLst>
-                        <a:ext uri="{BEBA8EAE-BF5A-486C-A8C5-ECC9F3942E4B}">
-                          <a14:imgProps xmlns:a14="http://schemas.microsoft.com/office/drawing/2010/main">
-                            <a14:imgLayer r:embed="rId16">
-                              <a14:imgEffect>
-                                <a14:brightnessContrast bright="40000" contrast="-40000"/>
-                              </a14:imgEffect>
-                            </a14:imgLayer>
-                          </a14:imgProps>
-                        </a:ext>
-                      </a:extLst>
-                    </a:blip>
-                    <a:stretch>
-                      <a:fillRect/>
-                    </a:stretch>
-                  </pic:blipFill>
-                  <pic:spPr>
-                    <a:xfrm>
-                      <a:off x="0" y="0"/>
-                      <a:ext cx="5943600" cy="1548765"/>
-                    </a:xfrm>
-                    <a:prstGeom prst="rect">
-                      <a:avLst/>
-                    </a:prstGeom>
-                  </pic:spPr>
-                </pic:pic>
-              </a:graphicData>
-            </a:graphic>
-          </wp:inline>
-        </w:drawing>
-      </w:r>
-    </w:p>
-    <w:p>
-      <w:pPr>
-        <w:pStyle w:val="ListParagraph"/>
-        <w:numPr>
-          <w:ilvl w:val="0"/>
-          <w:numId w:val="21"/>
-        </w:numPr>
-        <w:spacing w:before="100" w:beforeAutospacing="1" w:after="0" w:line="240" w:lineRule="auto"/>
-        <w:outlineLvl w:val="2"/>
-        <w:rPr>
-          <w:rFonts w:eastAsia="Times New Roman" w:cs="Times New Roman"/>
-          <w:b/>
-          <w:bCs/>
-          <w:sz w:val="24"/>
-          <w:szCs w:val="24"/>
-        </w:rPr>
-      </w:pPr>
-      <w:r>
-        <w:rPr>
-          <w:rFonts w:eastAsia="Times New Roman" w:cs="Times New Roman"/>
-          <w:b/>
-          <w:bCs/>
-          <w:sz w:val="24"/>
-          <w:szCs w:val="24"/>
-        </w:rPr>
-        <w:t>Pull u</w:t>
-      </w:r>
-      <w:r>
-        <w:rPr>
-          <w:rFonts w:eastAsia="Times New Roman" w:cs="Times New Roman"/>
-          <w:b/>
-          <w:bCs/>
-          <w:sz w:val="24"/>
-          <w:szCs w:val="24"/>
-        </w:rPr>
-        <w:t>sing Git from the Terminal</w:t>
+        <w:spacing w:after="0" w:line="360" w:lineRule="auto"/>
+        <w:rPr>
+          <w:rFonts w:eastAsia="Times New Roman" w:cs="Courier New"/>
+        </w:rPr>
+      </w:pPr>
+      <w:r>
+        <w:rPr>
+          <w:rFonts w:eastAsia="Times New Roman" w:cs="Courier New"/>
+        </w:rPr>
+        <w:t>Open Terminal, Git Bash, etc.</w:t>
       </w:r>
     </w:p>
     <w:p>
@@ -3636,8 +3614,28 @@
         <w:rPr>
           <w:rFonts w:eastAsia="Times New Roman" w:cs="Courier New"/>
         </w:rPr>
-        <w:t>Open Terminal, Git Bash, etc.</w:t>
-      </w:r>
+        <w:t>Navigate into the local directory of your existing repository</w:t>
+      </w:r>
+      <w:r>
+        <w:rPr>
+          <w:rFonts w:eastAsia="Times New Roman" w:cs="Courier New"/>
+        </w:rPr>
+        <w:t xml:space="preserve">, e.g. </w:t>
+      </w:r>
+      <w:r>
+        <w:rPr>
+          <w:rFonts w:ascii="Courier New" w:eastAsia="Times New Roman" w:hAnsi="Courier New" w:cs="Courier New"/>
+        </w:rPr>
+        <w:t xml:space="preserve">cd </w:t>
+      </w:r>
+      <w:proofErr w:type="spellStart"/>
+      <w:r>
+        <w:rPr>
+          <w:rFonts w:ascii="Courier New" w:eastAsia="Times New Roman" w:hAnsi="Courier New" w:cs="Courier New"/>
+        </w:rPr>
+        <w:t>dst_course</w:t>
+      </w:r>
+      <w:proofErr w:type="spellEnd"/>
     </w:p>
     <w:p>
       <w:pPr>
@@ -3673,55 +3671,6 @@
         <w:rPr>
           <w:rFonts w:eastAsia="Times New Roman" w:cs="Courier New"/>
         </w:rPr>
-        <w:t>Navigate into the local directory of your existing repository</w:t>
-      </w:r>
-      <w:r>
-        <w:rPr>
-          <w:rFonts w:eastAsia="Times New Roman" w:cs="Courier New"/>
-        </w:rPr>
-        <w:t xml:space="preserve">, e.g. </w:t>
-      </w:r>
-      <w:r>
-        <w:rPr>
-          <w:rFonts w:ascii="Courier New" w:eastAsia="Times New Roman" w:hAnsi="Courier New" w:cs="Courier New"/>
-        </w:rPr>
-        <w:t>cd idm_course</w:t>
-      </w:r>
-    </w:p>
-    <w:p>
-      <w:pPr>
-        <w:pStyle w:val="ListParagraph"/>
-        <w:numPr>
-          <w:ilvl w:val="0"/>
-          <w:numId w:val="23"/>
-        </w:numPr>
-        <w:tabs>
-          <w:tab w:val="left" w:pos="916"/>
-          <w:tab w:val="left" w:pos="1832"/>
-          <w:tab w:val="left" w:pos="2748"/>
-          <w:tab w:val="left" w:pos="3664"/>
-          <w:tab w:val="left" w:pos="4580"/>
-          <w:tab w:val="left" w:pos="5496"/>
-          <w:tab w:val="left" w:pos="6412"/>
-          <w:tab w:val="left" w:pos="7328"/>
-          <w:tab w:val="left" w:pos="8244"/>
-          <w:tab w:val="left" w:pos="9160"/>
-          <w:tab w:val="left" w:pos="10076"/>
-          <w:tab w:val="left" w:pos="10992"/>
-          <w:tab w:val="left" w:pos="11908"/>
-          <w:tab w:val="left" w:pos="12824"/>
-          <w:tab w:val="left" w:pos="13740"/>
-          <w:tab w:val="left" w:pos="14656"/>
-        </w:tabs>
-        <w:spacing w:after="0" w:line="360" w:lineRule="auto"/>
-        <w:rPr>
-          <w:rFonts w:eastAsia="Times New Roman" w:cs="Courier New"/>
-        </w:rPr>
-      </w:pPr>
-      <w:r>
-        <w:rPr>
-          <w:rFonts w:eastAsia="Times New Roman" w:cs="Courier New"/>
-        </w:rPr>
         <w:t xml:space="preserve">type:  </w:t>
       </w:r>
       <w:r>
@@ -4226,7 +4175,7 @@
                     <pic:cNvPicPr/>
                   </pic:nvPicPr>
                   <pic:blipFill rotWithShape="1">
-                    <a:blip r:embed="rId17"/>
+                    <a:blip r:embed="rId16"/>
                     <a:srcRect b="20328"/>
                     <a:stretch>
                       <a:fillRect/>
@@ -4265,7 +4214,6 @@
         </w:numPr>
       </w:pPr>
       <w:r>
-        <w:lastRenderedPageBreak/>
         <w:t>If you want to keep copies of these files, find them in Windows explorer and copy them to a folder outside of the repo.</w:t>
       </w:r>
     </w:p>
@@ -4284,6 +4232,7 @@
         </w:numPr>
       </w:pPr>
       <w:r>
+        <w:lastRenderedPageBreak/>
         <w:t>Discard changes</w:t>
       </w:r>
       <w:r>
@@ -4353,7 +4302,7 @@
                     <pic:cNvPicPr/>
                   </pic:nvPicPr>
                   <pic:blipFill>
-                    <a:blip r:embed="rId18"/>
+                    <a:blip r:embed="rId17"/>
                     <a:stretch>
                       <a:fillRect/>
                     </a:stretch>
@@ -5008,7 +4957,6 @@
         </w:rPr>
       </w:pPr>
       <w:r>
-        <w:lastRenderedPageBreak/>
         <w:t>Delete the repo folder and all its contents from Windows explorer</w:t>
       </w:r>
       <w:r>
@@ -5020,8 +4968,18 @@
           <w:sz w:val="20"/>
           <w:szCs w:val="20"/>
         </w:rPr>
-        <w:t>rm -rf idm_course</w:t>
-      </w:r>
+        <w:t xml:space="preserve">rm -rf </w:t>
+      </w:r>
+      <w:proofErr w:type="spellStart"/>
+      <w:r>
+        <w:rPr>
+          <w:rFonts w:ascii="Courier New" w:eastAsia="Times New Roman" w:hAnsi="Courier New" w:cs="Courier New"/>
+          <w:sz w:val="20"/>
+          <w:szCs w:val="20"/>
+        </w:rPr>
+        <w:t>dst_course</w:t>
+      </w:r>
+      <w:proofErr w:type="spellEnd"/>
       <w:r>
         <w:rPr>
           <w:rFonts w:ascii="Courier New" w:eastAsia="Times New Roman" w:hAnsi="Courier New" w:cs="Courier New"/>
@@ -5076,6 +5034,7 @@
         <w:rPr>
           <w:rFonts w:eastAsia="Times New Roman"/>
         </w:rPr>
+        <w:lastRenderedPageBreak/>
         <w:t>Ask for help if:</w:t>
       </w:r>
     </w:p>
@@ -10732,6 +10691,7 @@
   <w:style w:type="character" w:default="1" w:styleId="DefaultParagraphFont">
     <w:name w:val="Default Paragraph Font"/>
     <w:uiPriority w:val="1"/>
+    <w:semiHidden/>
     <w:unhideWhenUsed/>
   </w:style>
   <w:style w:type="table" w:default="1" w:styleId="TableNormal">

</xml_diff>